<commit_message>
Análise da regressão linear
</commit_message>
<xml_diff>
--- a/fontes.docx
+++ b/fontes.docx
@@ -77,8 +77,46 @@
           <w:t>http://www.coordest.ufpr.br/wp-content/uploads/2018/12/TCC_DanielEricson.pdf</w:t>
         </w:r>
       </w:hyperlink>
+    </w:p>
+    <w:p>
+      <w:r>
+        <w:t>A predição na regressão logística é feita a partir da ponderação das variáveis explicativas (X) com base no efeito que cada uma exerce em relação à ocorrência da variável resposta (Y), possibilitando assim que se estime a probabilidade de ocorrência do evento de interesse (sucesso ou fracasso, pagar ou não pagar, etc.).</w:t>
+      </w:r>
+    </w:p>
+    <w:p>
       <w:bookmarkStart w:id="0" w:name="_GoBack"/>
       <w:bookmarkEnd w:id="0"/>
+    </w:p>
+    <w:p>
+      <w:hyperlink r:id="rId9" w:anchor=":~:text=As%20%C3%A1rvores%20de%20regress%C3%A3o%20s%C3%A3o,valor%20m%C3%A9dio%20das%20suas%20observa%C3%A7%C3%B5es." w:history="1">
+        <w:r>
+          <w:rPr>
+            <w:rStyle w:val="Hyperlink"/>
+          </w:rPr>
+          <w:t>https://www.vooo.pro/insights/um-tutorial-completo-sobre-a-modelagem-baseada-em-tree-arvore-do-zero-em-r-python/#:~:text=As%20%C3%A1rvores%20de%20regress%C3%A3o%20s%C3%A3o,valor%20m%C3%A9dio%20das%20suas%20observa%C3%A7%C3%B5es.</w:t>
+        </w:r>
+      </w:hyperlink>
+    </w:p>
+    <w:p>
+      <w:pPr>
+        <w:jc w:val="both"/>
+      </w:pPr>
+      <w:r>
+        <w:t xml:space="preserve"> </w:t>
+      </w:r>
+    </w:p>
+    <w:p>
+      <w:pPr>
+        <w:jc w:val="both"/>
+      </w:pPr>
+      <w:hyperlink r:id="rId10" w:history="1">
+        <w:r>
+          <w:rPr>
+            <w:rStyle w:val="Hyperlink"/>
+          </w:rPr>
+          <w:t>http://www.portalaction.com.br/analise-de-regressao/32-diagnostico-de-homocedasticidade</w:t>
+        </w:r>
+      </w:hyperlink>
     </w:p>
     <w:p/>
     <w:p>

</xml_diff>